<commit_message>
Updated 'Linux Notes.docx' and made notes for ‘echo’ and ‘mail’ commands as well as file descriptors, redirect, and pipe.
</commit_message>
<xml_diff>
--- a/Linux Progress.docx
+++ b/Linux Progress.docx
@@ -910,6 +910,51 @@
           <w:docGrid w:linePitch="360" w:charSpace="4096"/>
         </w:sectPr>
       </w:pPr>
+    </w:p>
+    <w:p>
+      <w:pPr>
+        <w:rPr>
+          <w:b/>
+          <w:bCs/>
+          <w:u w:val="single"/>
+        </w:rPr>
+      </w:pPr>
+      <w:r>
+        <w:rPr>
+          <w:b/>
+          <w:bCs/>
+          <w:u w:val="single"/>
+        </w:rPr>
+        <w:t>October 19</w:t>
+      </w:r>
+      <w:r>
+        <w:rPr>
+          <w:b/>
+          <w:bCs/>
+          <w:u w:val="single"/>
+          <w:vertAlign w:val="superscript"/>
+        </w:rPr>
+        <w:t>th</w:t>
+      </w:r>
+      <w:r>
+        <w:rPr>
+          <w:b/>
+          <w:bCs/>
+          <w:u w:val="single"/>
+        </w:rPr>
+        <w:t>, 2022</w:t>
+      </w:r>
+    </w:p>
+    <w:p>
+      <w:pPr>
+        <w:jc w:val="both"/>
+      </w:pPr>
+      <w:r>
+        <w:t>Learned about ‘echo’</w:t>
+      </w:r>
+      <w:r>
+        <w:t xml:space="preserve"> and ‘mail’ commands as well as file descriptors, redirect, and pipe</w:t>
+      </w:r>
     </w:p>
     <w:p>
       <w:pPr>
@@ -1423,7 +1468,6 @@
     </w:pPr>
     <w:rPr>
       <w:rFonts w:cs="Lohit Devanagari"/>
-      <w:lang/>
     </w:rPr>
   </w:style>
 </w:styles>

</xml_diff>